<commit_message>
+ Charts Obtained From Models
</commit_message>
<xml_diff>
--- a/Datasets/Wisconsin Data Set/Research.docx
+++ b/Datasets/Wisconsin Data Set/Research.docx
@@ -12,22 +12,66 @@
         <w:rPr>
           <w:u w:val="single"/>
         </w:rPr>
-        <w:t>INTRODUCTION</w:t>
+        <w:t>ABSTRACT</w:t>
       </w:r>
     </w:p>
     <w:p>
       <w:pPr>
         <w:jc w:val="both"/>
-      </w:pPr>
-      <w:r>
+        <w:rPr>
+          <w:color w:val="92D050"/>
+        </w:rPr>
+      </w:pPr>
+      <w:r>
+        <w:rPr>
+          <w:color w:val="92D050"/>
+        </w:rPr>
+        <w:t>Breast cancer is the second most prevalent form of cancer worldwide. In this research paper we have proposed a computer aided model based on supervised multi-layered artificial neural network that can assist medical professionals in determination of breast cancer from results of fine needle aspirate (FNA) test on breast mass of the patient. The proposed approach was evaluated on a dataset made available by the University of Wisconsin and our model achieved significant accuracy on the same.</w:t>
+      </w:r>
+    </w:p>
+    <w:p>
+      <w:pPr>
+        <w:jc w:val="both"/>
+      </w:pPr>
+    </w:p>
+    <w:p>
+      <w:pPr>
+        <w:rPr>
+          <w:u w:val="single"/>
+        </w:rPr>
+      </w:pPr>
+      <w:r>
+        <w:rPr>
+          <w:u w:val="single"/>
+        </w:rPr>
+        <w:t>INTRODUCTION</w:t>
+      </w:r>
+    </w:p>
+    <w:p>
+      <w:pPr>
+        <w:jc w:val="both"/>
+        <w:rPr>
+          <w:color w:val="92D050"/>
+        </w:rPr>
+      </w:pPr>
+      <w:r>
+        <w:rPr>
+          <w:color w:val="92D050"/>
+        </w:rPr>
         <w:t xml:space="preserve">Breast cancer is the second most prevalent form of cancer worldwide. In 2018 alone, there were more than 2 million new cases of breast cancer reported worldwide (as per data from World Cancer Research Fund). One of the most critical test in determination of breast cancer in a patient is a fine needle aspirate (FNA) of the patient's breast mass. A hollow needle attached to a syringe is used to withdraw the required amount of tissue from the area of suspicion. Features are subsequently computed from a digitized image of the sample. These features </w:t>
       </w:r>
       <w:proofErr w:type="gramStart"/>
       <w:r>
+        <w:rPr>
+          <w:color w:val="92D050"/>
+        </w:rPr>
         <w:t>describes</w:t>
       </w:r>
       <w:proofErr w:type="gramEnd"/>
       <w:r>
+        <w:rPr>
+          <w:color w:val="92D050"/>
+        </w:rPr>
         <w:t xml:space="preserve"> various characteristics of the cell nuclei present in the image in a 3-dimensional space. In this research paper we have focused on developing a computer-aided model based on multi-layered artificial neural network that is capable of conducting analysis of the prior mentioned features and predict malignancy with high degree of accuracy. This will assist medical professionals and minimize decisional errors that can be critical to human life.</w:t>
       </w:r>
     </w:p>
@@ -48,11 +92,20 @@
     <w:p>
       <w:pPr>
         <w:jc w:val="both"/>
-      </w:pPr>
-      <w:r>
+        <w:rPr>
+          <w:color w:val="92D050"/>
+        </w:rPr>
+      </w:pPr>
+      <w:r>
+        <w:rPr>
+          <w:color w:val="92D050"/>
+        </w:rPr>
         <w:t>The labelled dataset used for</w:t>
       </w:r>
       <w:r>
+        <w:rPr>
+          <w:color w:val="92D050"/>
+        </w:rPr>
         <w:t xml:space="preserve"> this project is obtained from </w:t>
       </w:r>
       <w:hyperlink r:id="rId5" w:history="1">
@@ -60,47 +113,58 @@
         <w:r>
           <w:rPr>
             <w:rStyle w:val="Hyperlink"/>
+            <w:color w:val="92D050"/>
           </w:rPr>
           <w:t>Kaggle</w:t>
         </w:r>
         <w:proofErr w:type="spellEnd"/>
       </w:hyperlink>
       <w:r>
+        <w:rPr>
+          <w:color w:val="92D050"/>
+        </w:rPr>
         <w:t xml:space="preserve"> </w:t>
       </w:r>
       <w:r>
+        <w:rPr>
+          <w:color w:val="92D050"/>
+        </w:rPr>
         <w:t xml:space="preserve">(also available in </w:t>
       </w:r>
       <w:hyperlink r:id="rId6" w:history="1">
         <w:r>
           <w:rPr>
             <w:rStyle w:val="Hyperlink"/>
+            <w:color w:val="92D050"/>
           </w:rPr>
-          <w:t>UCI Machine Learning Repository</w:t>
+          <w:t xml:space="preserve">UCI </w:t>
+        </w:r>
+        <w:r>
+          <w:rPr>
+            <w:rStyle w:val="Hyperlink"/>
+            <w:color w:val="92D050"/>
+          </w:rPr>
+          <w:lastRenderedPageBreak/>
+          <w:t>Machine Learning Repository</w:t>
         </w:r>
       </w:hyperlink>
       <w:r>
         <w:rPr>
           <w:rStyle w:val="Hyperlink"/>
+          <w:color w:val="92D050"/>
         </w:rPr>
         <w:t>)</w:t>
       </w:r>
       <w:r>
         <w:rPr>
-          <w:rStyle w:val="Hyperlink"/>
-        </w:rPr>
-        <w:t>.</w:t>
-      </w:r>
-      <w:r>
-        <w:t xml:space="preserve"> The version of the dataset in use</w:t>
-      </w:r>
-      <w:r>
-        <w:t>d</w:t>
-      </w:r>
-      <w:r>
-        <w:t xml:space="preserve"> is V2. </w:t>
-      </w:r>
-      <w:r>
+          <w:color w:val="92D050"/>
+        </w:rPr>
+        <w:t xml:space="preserve">. </w:t>
+      </w:r>
+      <w:r>
+        <w:rPr>
+          <w:color w:val="92D050"/>
+        </w:rPr>
         <w:t>The dataset comprises of numerous parameters calculated from digitized image obtained after conducting fine needle aspirate (FNA) test on 569 patients. Each of the record in turn is labelled as either 'Benign' or 'Malignant'.</w:t>
       </w:r>
     </w:p>
@@ -158,16 +222,22 @@
           <w:u w:val="single"/>
         </w:rPr>
       </w:pPr>
-      <w:r>
-        <w:rPr>
-          <w:u w:val="single"/>
-        </w:rPr>
-        <w:lastRenderedPageBreak/>
-        <w:t>DATA ANALYSIS</w:t>
-      </w:r>
     </w:p>
     <w:p>
       <w:pPr>
+        <w:rPr>
+          <w:u w:val="single"/>
+        </w:rPr>
+      </w:pPr>
+      <w:r>
+        <w:rPr>
+          <w:u w:val="single"/>
+        </w:rPr>
+        <w:t>DATA ANALYSIS</w:t>
+      </w:r>
+    </w:p>
+    <w:p>
+      <w:pPr>
         <w:jc w:val="both"/>
         <w:rPr>
           <w:noProof/>
@@ -176,66 +246,77 @@
       <w:r>
         <w:rPr>
           <w:noProof/>
+          <w:color w:val="92D050"/>
         </w:rPr>
         <w:t xml:space="preserve">First we </w:t>
       </w:r>
       <w:r>
         <w:rPr>
           <w:noProof/>
+          <w:color w:val="92D050"/>
         </w:rPr>
         <w:t>found the</w:t>
       </w:r>
       <w:r>
         <w:rPr>
           <w:noProof/>
+          <w:color w:val="92D050"/>
         </w:rPr>
         <w:t xml:space="preserve"> distribution of the output class and </w:t>
       </w:r>
       <w:r>
         <w:rPr>
           <w:noProof/>
+          <w:color w:val="92D050"/>
         </w:rPr>
         <w:t xml:space="preserve">turned out that there are </w:t>
       </w:r>
       <w:r>
         <w:rPr>
           <w:noProof/>
+          <w:color w:val="92D050"/>
         </w:rPr>
         <w:t>357 records with an outcome of ‘Benign’</w:t>
       </w:r>
       <w:r>
         <w:rPr>
           <w:noProof/>
+          <w:color w:val="92D050"/>
         </w:rPr>
         <w:t xml:space="preserve"> whereas</w:t>
       </w:r>
       <w:r>
         <w:rPr>
           <w:noProof/>
+          <w:color w:val="92D050"/>
         </w:rPr>
         <w:t xml:space="preserve"> 212 </w:t>
       </w:r>
       <w:r>
         <w:rPr>
           <w:noProof/>
+          <w:color w:val="92D050"/>
         </w:rPr>
         <w:t>records have a</w:t>
       </w:r>
       <w:r>
         <w:rPr>
           <w:noProof/>
+          <w:color w:val="92D050"/>
         </w:rPr>
         <w:t xml:space="preserve"> ‘Malignant’</w:t>
       </w:r>
       <w:r>
         <w:rPr>
           <w:noProof/>
+          <w:color w:val="92D050"/>
         </w:rPr>
         <w:t xml:space="preserve"> outcome</w:t>
       </w:r>
       <w:r>
         <w:rPr>
           <w:noProof/>
+          <w:color w:val="92D050"/>
         </w:rPr>
         <w:t>.</w:t>
       </w:r>
@@ -342,104 +423,191 @@
       <w:r>
         <w:rPr>
           <w:noProof/>
-        </w:rPr>
-        <w:t xml:space="preserve">So the distibution of the </w:t>
-      </w:r>
-      <w:r>
-        <w:rPr>
-          <w:noProof/>
+          <w:color w:val="92D050"/>
+        </w:rPr>
+        <w:t>So the dist</w:t>
+      </w:r>
+      <w:r>
+        <w:rPr>
+          <w:noProof/>
+          <w:color w:val="92D050"/>
+        </w:rPr>
+        <w:t>r</w:t>
+      </w:r>
+      <w:r>
+        <w:rPr>
+          <w:noProof/>
+          <w:color w:val="92D050"/>
+        </w:rPr>
+        <w:t xml:space="preserve">ibution of the </w:t>
+      </w:r>
+      <w:r>
+        <w:rPr>
+          <w:noProof/>
+          <w:color w:val="92D050"/>
         </w:rPr>
         <w:t>output data are a little imbalance</w:t>
       </w:r>
       <w:r>
         <w:rPr>
           <w:noProof/>
+          <w:color w:val="92D050"/>
         </w:rPr>
         <w:t>d in favour of Benign outcomes.</w:t>
       </w:r>
       <w:r>
         <w:rPr>
           <w:noProof/>
+          <w:color w:val="92D050"/>
         </w:rPr>
         <w:t xml:space="preserve"> </w:t>
       </w:r>
       <w:r>
         <w:rPr>
           <w:noProof/>
-        </w:rPr>
-        <w:t xml:space="preserve">In the next step we determined the mean of the individual features and it was immedeitly visible that a feature </w:t>
-      </w:r>
-      <w:r>
-        <w:rPr>
-          <w:noProof/>
-        </w:rPr>
-        <w:t>s</w:t>
-      </w:r>
-      <w:r>
-        <w:rPr>
-          <w:noProof/>
-        </w:rPr>
-        <w:t xml:space="preserve">caling would be required to eliminate </w:t>
-      </w:r>
-      <w:r>
-        <w:rPr>
-          <w:noProof/>
-        </w:rPr>
-        <w:t>tendencies of</w:t>
-      </w:r>
-      <w:r>
-        <w:rPr>
-          <w:noProof/>
-        </w:rPr>
-        <w:t xml:space="preserve"> domination </w:t>
-      </w:r>
-      <w:r>
-        <w:rPr>
-          <w:noProof/>
-        </w:rPr>
-        <w:t xml:space="preserve">of the </w:t>
-      </w:r>
-      <w:r>
-        <w:rPr>
-          <w:noProof/>
-        </w:rPr>
-        <w:t xml:space="preserve">features </w:t>
-      </w:r>
-      <w:r>
-        <w:rPr>
-          <w:noProof/>
-        </w:rPr>
-        <w:t xml:space="preserve">with </w:t>
-      </w:r>
-      <w:r>
-        <w:rPr>
-          <w:noProof/>
-        </w:rPr>
-        <w:t xml:space="preserve">higher </w:t>
-      </w:r>
-      <w:r>
-        <w:rPr>
-          <w:noProof/>
-        </w:rPr>
-        <w:t xml:space="preserve">range </w:t>
-      </w:r>
-      <w:r>
-        <w:rPr>
-          <w:noProof/>
-        </w:rPr>
-        <w:t>value</w:t>
-      </w:r>
-      <w:r>
-        <w:rPr>
-          <w:noProof/>
-        </w:rPr>
-        <w:t>s</w:t>
-      </w:r>
-      <w:r>
-        <w:rPr>
-          <w:noProof/>
-        </w:rPr>
-        <w:t xml:space="preserve"> during traning of the models.</w:t>
+          <w:color w:val="92D050"/>
+        </w:rPr>
+        <w:t>W</w:t>
+      </w:r>
+      <w:r>
+        <w:rPr>
+          <w:noProof/>
+          <w:color w:val="92D050"/>
+        </w:rPr>
+        <w:t>e</w:t>
+      </w:r>
+      <w:r>
+        <w:rPr>
+          <w:noProof/>
+          <w:color w:val="92D050"/>
+        </w:rPr>
+        <w:t xml:space="preserve"> also</w:t>
+      </w:r>
+      <w:r>
+        <w:rPr>
+          <w:noProof/>
+          <w:color w:val="92D050"/>
+        </w:rPr>
+        <w:t xml:space="preserve"> </w:t>
+      </w:r>
+      <w:r>
+        <w:rPr>
+          <w:noProof/>
+          <w:color w:val="92D050"/>
+        </w:rPr>
+        <w:t>analysed</w:t>
+      </w:r>
+      <w:r>
+        <w:rPr>
+          <w:noProof/>
+          <w:color w:val="92D050"/>
+        </w:rPr>
+        <w:t xml:space="preserve"> the </w:t>
+      </w:r>
+      <w:r>
+        <w:rPr>
+          <w:noProof/>
+          <w:color w:val="92D050"/>
+        </w:rPr>
+        <w:t xml:space="preserve">distribution of the </w:t>
+      </w:r>
+      <w:r>
+        <w:rPr>
+          <w:noProof/>
+          <w:color w:val="92D050"/>
+        </w:rPr>
+        <w:t xml:space="preserve">mean of </w:t>
+      </w:r>
+      <w:r>
+        <w:rPr>
+          <w:noProof/>
+          <w:color w:val="92D050"/>
+        </w:rPr>
+        <w:t xml:space="preserve">each feature in the dataset </w:t>
+      </w:r>
+      <w:r>
+        <w:rPr>
+          <w:noProof/>
+          <w:color w:val="92D050"/>
+        </w:rPr>
+        <w:t xml:space="preserve">and </w:t>
+      </w:r>
+      <w:r>
+        <w:rPr>
+          <w:noProof/>
+          <w:color w:val="92D050"/>
+        </w:rPr>
+        <w:t xml:space="preserve">the </w:t>
+      </w:r>
+      <w:r>
+        <w:rPr>
+          <w:noProof/>
+          <w:color w:val="92D050"/>
+        </w:rPr>
+        <w:t xml:space="preserve">necessity </w:t>
+      </w:r>
+      <w:r>
+        <w:rPr>
+          <w:noProof/>
+          <w:color w:val="92D050"/>
+        </w:rPr>
+        <w:t xml:space="preserve">of </w:t>
+      </w:r>
+      <w:r>
+        <w:rPr>
+          <w:noProof/>
+          <w:color w:val="92D050"/>
+        </w:rPr>
+        <w:t>feature scaling</w:t>
+      </w:r>
+      <w:r>
+        <w:rPr>
+          <w:noProof/>
+          <w:color w:val="92D050"/>
+        </w:rPr>
+        <w:t xml:space="preserve"> </w:t>
+      </w:r>
+      <w:r>
+        <w:rPr>
+          <w:noProof/>
+          <w:color w:val="92D050"/>
+        </w:rPr>
+        <w:t xml:space="preserve">was </w:t>
+      </w:r>
+      <w:r>
+        <w:rPr>
+          <w:noProof/>
+          <w:color w:val="92D050"/>
+        </w:rPr>
+        <w:t>immediately</w:t>
+      </w:r>
+      <w:r>
+        <w:rPr>
+          <w:noProof/>
+          <w:color w:val="92D050"/>
+        </w:rPr>
+        <w:t xml:space="preserve"> </w:t>
+      </w:r>
+      <w:r>
+        <w:rPr>
+          <w:noProof/>
+          <w:color w:val="92D050"/>
+        </w:rPr>
+        <w:t xml:space="preserve">became </w:t>
+      </w:r>
+      <w:r>
+        <w:rPr>
+          <w:noProof/>
+          <w:color w:val="92D050"/>
+        </w:rPr>
+        <w:t xml:space="preserve">visible </w:t>
+      </w:r>
+      <w:r>
+        <w:rPr>
+          <w:noProof/>
+          <w:color w:val="92D050"/>
+        </w:rPr>
+        <w:t>as the range of the different features varied from one another.</w:t>
       </w:r>
     </w:p>
     <w:p>
@@ -451,6 +619,7 @@
         <w:rPr>
           <w:noProof/>
         </w:rPr>
+        <w:lastRenderedPageBreak/>
         <w:drawing>
           <wp:inline distT="0" distB="0" distL="0" distR="0" wp14:anchorId="5ED9DCB3" wp14:editId="66F4957E">
             <wp:extent cx="2743200" cy="1855470"/>
@@ -539,34 +708,45 @@
       <w:r>
         <w:rPr>
           <w:noProof/>
-        </w:rPr>
-        <w:t xml:space="preserve">We used </w:t>
+          <w:color w:val="92D050"/>
+        </w:rPr>
+        <w:t>We</w:t>
+      </w:r>
+      <w:r>
+        <w:rPr>
+          <w:noProof/>
+          <w:color w:val="92D050"/>
+        </w:rPr>
+        <w:t xml:space="preserve"> used </w:t>
       </w:r>
       <w:r>
         <w:rPr>
           <w:b/>
           <w:noProof/>
-        </w:rPr>
-        <w:t xml:space="preserve">statistical </w:t>
-      </w:r>
-      <w:r>
-        <w:rPr>
-          <w:b/>
-          <w:noProof/>
-        </w:rPr>
-        <w:t>normalization</w:t>
-      </w:r>
-      <w:r>
-        <w:rPr>
-          <w:noProof/>
+          <w:color w:val="92D050"/>
+        </w:rPr>
+        <w:t xml:space="preserve">min-max normalization </w:t>
+      </w:r>
+      <w:r>
+        <w:rPr>
+          <w:noProof/>
+          <w:color w:val="92D050"/>
+        </w:rPr>
+        <w:t>technique</w:t>
+      </w:r>
+      <w:r>
+        <w:rPr>
+          <w:noProof/>
+          <w:color w:val="92D050"/>
         </w:rPr>
         <w:t xml:space="preserve"> as our preferred method of feature scaling</w:t>
       </w:r>
       <w:r>
         <w:rPr>
           <w:noProof/>
-        </w:rPr>
-        <w:t xml:space="preserve"> (Equation – 1).</w:t>
+          <w:color w:val="92D050"/>
+        </w:rPr>
+        <w:t>.</w:t>
       </w:r>
     </w:p>
     <w:p>
@@ -801,65 +981,146 @@
         <w:jc w:val="both"/>
         <w:rPr>
           <w:noProof/>
-        </w:rPr>
-      </w:pPr>
-      <w:r>
-        <w:rPr>
-          <w:noProof/>
+          <w:color w:val="92D050"/>
+        </w:rPr>
+      </w:pPr>
+      <w:r>
+        <w:rPr>
+          <w:noProof/>
+          <w:color w:val="92D050"/>
         </w:rPr>
         <w:t>S</w:t>
       </w:r>
       <w:r>
         <w:rPr>
           <w:noProof/>
-        </w:rPr>
-        <w:t xml:space="preserve">ubsequently </w:t>
-      </w:r>
-      <w:r>
-        <w:rPr>
-          <w:noProof/>
+          <w:color w:val="92D050"/>
+        </w:rPr>
+        <w:t>ubsequently</w:t>
+      </w:r>
+      <w:r>
+        <w:rPr>
+          <w:noProof/>
+          <w:color w:val="92D050"/>
+        </w:rPr>
+        <w:t>,</w:t>
+      </w:r>
+      <w:r>
+        <w:rPr>
+          <w:noProof/>
+          <w:color w:val="92D050"/>
+        </w:rPr>
+        <w:t xml:space="preserve"> </w:t>
+      </w:r>
+      <w:r>
+        <w:rPr>
+          <w:noProof/>
+          <w:color w:val="92D050"/>
+        </w:rPr>
+        <w:t xml:space="preserve">we </w:t>
+      </w:r>
+      <w:r>
+        <w:rPr>
+          <w:noProof/>
+          <w:color w:val="92D050"/>
         </w:rPr>
         <w:t>determined the importanc</w:t>
       </w:r>
       <w:r>
         <w:rPr>
           <w:noProof/>
+          <w:color w:val="92D050"/>
         </w:rPr>
         <w:t>e of the ind</w:t>
       </w:r>
       <w:r>
         <w:rPr>
           <w:noProof/>
+          <w:color w:val="92D050"/>
         </w:rPr>
         <w:t>ividual features</w:t>
       </w:r>
       <w:r>
         <w:rPr>
           <w:noProof/>
-        </w:rPr>
-        <w:t xml:space="preserve"> (Table-1)</w:t>
-      </w:r>
-      <w:r>
-        <w:rPr>
-          <w:noProof/>
+          <w:color w:val="92D050"/>
         </w:rPr>
         <w:t xml:space="preserve"> </w:t>
       </w:r>
       <w:r>
         <w:rPr>
           <w:noProof/>
-        </w:rPr>
-        <w:t xml:space="preserve">in the </w:t>
-      </w:r>
-      <w:r>
-        <w:rPr>
-          <w:noProof/>
-        </w:rPr>
-        <w:t>eventual determination of the target outcome</w:t>
-      </w:r>
-      <w:r>
-        <w:rPr>
-          <w:noProof/>
+          <w:color w:val="92D050"/>
+        </w:rPr>
+        <w:t xml:space="preserve">in </w:t>
+      </w:r>
+      <w:r>
+        <w:rPr>
+          <w:noProof/>
+          <w:color w:val="92D050"/>
+        </w:rPr>
+        <w:t xml:space="preserve">determination of the target </w:t>
+      </w:r>
+      <w:r>
+        <w:rPr>
+          <w:noProof/>
+          <w:color w:val="92D050"/>
+        </w:rPr>
+        <w:t xml:space="preserve">variable. We </w:t>
+      </w:r>
+      <w:r>
+        <w:rPr>
+          <w:noProof/>
+          <w:color w:val="92D050"/>
+        </w:rPr>
+        <w:t>used</w:t>
+      </w:r>
+      <w:r>
+        <w:rPr>
+          <w:noProof/>
+          <w:color w:val="92D050"/>
+        </w:rPr>
+        <w:t xml:space="preserve"> the </w:t>
+      </w:r>
+      <w:r>
+        <w:rPr>
+          <w:noProof/>
+          <w:color w:val="92D050"/>
+        </w:rPr>
+        <w:t xml:space="preserve">feature importance </w:t>
+      </w:r>
+      <w:r>
+        <w:rPr>
+          <w:noProof/>
+          <w:color w:val="92D050"/>
+        </w:rPr>
+        <w:t>data</w:t>
+      </w:r>
+      <w:r>
+        <w:rPr>
+          <w:noProof/>
+          <w:color w:val="92D050"/>
+        </w:rPr>
+        <w:t xml:space="preserve"> </w:t>
+      </w:r>
+      <w:r>
+        <w:rPr>
+          <w:noProof/>
+          <w:color w:val="92D050"/>
+        </w:rPr>
+        <w:t>which can be extracted from</w:t>
+      </w:r>
+      <w:r>
+        <w:rPr>
+          <w:noProof/>
+          <w:color w:val="92D050"/>
+        </w:rPr>
+        <w:t xml:space="preserve"> Random Forest model</w:t>
+      </w:r>
+      <w:r>
+        <w:rPr>
+          <w:noProof/>
+          <w:color w:val="92D050"/>
         </w:rPr>
         <w:t>.</w:t>
       </w:r>
@@ -890,7 +1151,7 @@
               <w:rPr>
                 <w:noProof/>
               </w:rPr>
-              <w:t>Features</w:t>
+              <w:t>Feature</w:t>
             </w:r>
           </w:p>
         </w:tc>
@@ -1085,7 +1346,13 @@
               <w:rPr>
                 <w:noProof/>
               </w:rPr>
-              <w:t>concave points_mean</w:t>
+              <w:t>concave_</w:t>
+            </w:r>
+            <w:r>
+              <w:rPr>
+                <w:noProof/>
+              </w:rPr>
+              <w:t>points_mean</w:t>
             </w:r>
           </w:p>
         </w:tc>
@@ -1553,6 +1820,7 @@
               <w:rPr>
                 <w:noProof/>
               </w:rPr>
+              <w:lastRenderedPageBreak/>
               <w:t>radius_se</w:t>
             </w:r>
           </w:p>
@@ -1626,127 +1894,284 @@
         <w:jc w:val="both"/>
         <w:rPr>
           <w:noProof/>
-        </w:rPr>
-      </w:pPr>
-      <w:r>
-        <w:rPr>
-          <w:noProof/>
-        </w:rPr>
-        <w:t xml:space="preserve">It immedietly became apparent that 14 </w:t>
-      </w:r>
-      <w:r>
-        <w:rPr>
-          <w:noProof/>
+          <w:color w:val="92D050"/>
+        </w:rPr>
+      </w:pPr>
+      <w:r>
+        <w:rPr>
+          <w:noProof/>
+          <w:color w:val="92D050"/>
+        </w:rPr>
+        <w:t xml:space="preserve">It became </w:t>
+      </w:r>
+      <w:r>
+        <w:rPr>
+          <w:noProof/>
+          <w:color w:val="92D050"/>
+        </w:rPr>
+        <w:t>clear that</w:t>
+      </w:r>
+      <w:r>
+        <w:rPr>
+          <w:noProof/>
+          <w:color w:val="92D050"/>
+        </w:rPr>
+        <w:t xml:space="preserve"> </w:t>
+      </w:r>
+      <w:r>
+        <w:rPr>
+          <w:noProof/>
+          <w:color w:val="92D050"/>
         </w:rPr>
         <w:t xml:space="preserve">of the 30 features </w:t>
       </w:r>
       <w:r>
         <w:rPr>
           <w:noProof/>
-        </w:rPr>
-        <w:t>had less than</w:t>
-      </w:r>
-      <w:r>
-        <w:rPr>
-          <w:noProof/>
+          <w:color w:val="92D050"/>
+        </w:rPr>
+        <w:t xml:space="preserve">in the dataset only 16 </w:t>
+      </w:r>
+      <w:r>
+        <w:rPr>
+          <w:noProof/>
+          <w:color w:val="92D050"/>
+        </w:rPr>
+        <w:t xml:space="preserve">had </w:t>
+      </w:r>
+      <w:r>
+        <w:rPr>
+          <w:noProof/>
+          <w:color w:val="92D050"/>
+        </w:rPr>
+        <w:t xml:space="preserve">an importance of greater than </w:t>
+      </w:r>
+      <w:r>
+        <w:rPr>
+          <w:noProof/>
+          <w:color w:val="92D050"/>
+        </w:rPr>
+        <w:t>1% in</w:t>
+      </w:r>
+      <w:r>
+        <w:rPr>
+          <w:noProof/>
+          <w:color w:val="92D050"/>
+        </w:rPr>
+        <w:t xml:space="preserve"> det</w:t>
+      </w:r>
+      <w:r>
+        <w:rPr>
+          <w:noProof/>
+          <w:color w:val="92D050"/>
+        </w:rPr>
+        <w:t xml:space="preserve">ermination of the </w:t>
+      </w:r>
+      <w:r>
+        <w:rPr>
+          <w:noProof/>
+          <w:color w:val="92D050"/>
+        </w:rPr>
+        <w:t>target</w:t>
+      </w:r>
+      <w:r>
+        <w:rPr>
+          <w:noProof/>
+          <w:color w:val="92D050"/>
         </w:rPr>
         <w:t xml:space="preserve"> </w:t>
       </w:r>
       <w:r>
         <w:rPr>
           <w:noProof/>
-        </w:rPr>
-        <w:t xml:space="preserve">1% </w:t>
-      </w:r>
-      <w:r>
-        <w:rPr>
-          <w:noProof/>
-        </w:rPr>
-        <w:t xml:space="preserve">importance </w:t>
-      </w:r>
-      <w:r>
-        <w:rPr>
-          <w:noProof/>
-        </w:rPr>
-        <w:t>in</w:t>
-      </w:r>
-      <w:r>
-        <w:rPr>
-          <w:noProof/>
-        </w:rPr>
-        <w:t xml:space="preserve"> det</w:t>
-      </w:r>
-      <w:r>
-        <w:rPr>
-          <w:noProof/>
-        </w:rPr>
-        <w:t xml:space="preserve">ermination of the </w:t>
-      </w:r>
-      <w:r>
-        <w:rPr>
-          <w:noProof/>
-        </w:rPr>
-        <w:t>target</w:t>
-      </w:r>
-      <w:r>
-        <w:rPr>
-          <w:noProof/>
-        </w:rPr>
-        <w:t xml:space="preserve"> outcome.</w:t>
-      </w:r>
-      <w:r>
-        <w:rPr>
-          <w:noProof/>
+          <w:color w:val="92D050"/>
+        </w:rPr>
+        <w:t>variable</w:t>
+      </w:r>
+      <w:r>
+        <w:rPr>
+          <w:noProof/>
+          <w:color w:val="92D050"/>
+        </w:rPr>
+        <w:t>.</w:t>
+      </w:r>
+    </w:p>
+    <w:p>
+      <w:pPr>
+        <w:jc w:val="both"/>
+        <w:rPr>
+          <w:noProof/>
+          <w:color w:val="92D050"/>
+        </w:rPr>
+      </w:pPr>
+      <w:bookmarkStart w:id="0" w:name="_GoBack"/>
+      <w:r>
+        <w:rPr>
+          <w:noProof/>
+          <w:color w:val="92D050"/>
+        </w:rPr>
+        <w:t>However,</w:t>
+      </w:r>
+      <w:r>
+        <w:rPr>
+          <w:noProof/>
+          <w:color w:val="92D050"/>
+        </w:rPr>
+        <w:t xml:space="preserve"> before elimination of </w:t>
+      </w:r>
+      <w:r>
+        <w:rPr>
+          <w:noProof/>
+          <w:color w:val="92D050"/>
+        </w:rPr>
+        <w:t xml:space="preserve">the </w:t>
+      </w:r>
+      <w:r>
+        <w:rPr>
+          <w:noProof/>
+          <w:color w:val="92D050"/>
+        </w:rPr>
+        <w:t>remaining</w:t>
+      </w:r>
+      <w:r>
+        <w:rPr>
+          <w:noProof/>
+          <w:color w:val="92D050"/>
+        </w:rPr>
+        <w:t xml:space="preserve"> features from the dataset</w:t>
+      </w:r>
+      <w:r>
+        <w:rPr>
+          <w:noProof/>
+          <w:color w:val="92D050"/>
+        </w:rPr>
+        <w:t>,</w:t>
+      </w:r>
+      <w:r>
+        <w:rPr>
+          <w:noProof/>
+          <w:color w:val="92D050"/>
         </w:rPr>
         <w:t xml:space="preserve"> </w:t>
       </w:r>
       <w:r>
         <w:rPr>
           <w:noProof/>
-        </w:rPr>
-        <w:t xml:space="preserve">But before elimination of these features from the dataset </w:t>
-      </w:r>
-      <w:r>
-        <w:rPr>
-          <w:noProof/>
+          <w:color w:val="92D050"/>
         </w:rPr>
         <w:t>we conducte</w:t>
       </w:r>
       <w:r>
         <w:rPr>
           <w:noProof/>
+          <w:color w:val="92D050"/>
         </w:rPr>
         <w:t>d a swarm plot analysis</w:t>
       </w:r>
       <w:r>
         <w:rPr>
           <w:noProof/>
-        </w:rPr>
-        <w:t xml:space="preserve"> (Figure-3)</w:t>
-      </w:r>
-      <w:r>
-        <w:rPr>
-          <w:noProof/>
-        </w:rPr>
-        <w:t xml:space="preserve"> on them</w:t>
-      </w:r>
-      <w:r>
-        <w:rPr>
-          <w:noProof/>
-        </w:rPr>
-        <w:t xml:space="preserve"> </w:t>
-      </w:r>
-      <w:r>
-        <w:rPr>
-          <w:noProof/>
-        </w:rPr>
-        <w:t>as a double check</w:t>
-      </w:r>
-      <w:r>
-        <w:rPr>
-          <w:noProof/>
-        </w:rPr>
-        <w:t>.</w:t>
+          <w:color w:val="92D050"/>
+        </w:rPr>
+        <w:t xml:space="preserve"> to </w:t>
+      </w:r>
+      <w:r>
+        <w:rPr>
+          <w:noProof/>
+          <w:color w:val="92D050"/>
+        </w:rPr>
+        <w:t xml:space="preserve">understand the distribution of these features with respect </w:t>
+      </w:r>
+      <w:r>
+        <w:rPr>
+          <w:noProof/>
+          <w:color w:val="92D050"/>
+        </w:rPr>
+        <w:t xml:space="preserve">to the target variable. </w:t>
+      </w:r>
+      <w:r>
+        <w:rPr>
+          <w:color w:val="92D050"/>
+        </w:rPr>
+        <w:t xml:space="preserve">But </w:t>
+      </w:r>
+      <w:r>
+        <w:rPr>
+          <w:color w:val="92D050"/>
+        </w:rPr>
+        <w:t>we found</w:t>
+      </w:r>
+      <w:r>
+        <w:rPr>
+          <w:color w:val="92D050"/>
+        </w:rPr>
+        <w:t xml:space="preserve"> that </w:t>
+      </w:r>
+      <w:r>
+        <w:rPr>
+          <w:color w:val="92D050"/>
+        </w:rPr>
+        <w:t xml:space="preserve">none of the features </w:t>
+      </w:r>
+      <w:r>
+        <w:rPr>
+          <w:color w:val="92D050"/>
+        </w:rPr>
+        <w:t xml:space="preserve">were </w:t>
+      </w:r>
+      <w:r>
+        <w:rPr>
+          <w:color w:val="92D050"/>
+        </w:rPr>
+        <w:t xml:space="preserve">clearly </w:t>
+      </w:r>
+      <w:r>
+        <w:rPr>
+          <w:color w:val="92D050"/>
+        </w:rPr>
+        <w:t xml:space="preserve">distributed </w:t>
+      </w:r>
+      <w:r>
+        <w:rPr>
+          <w:color w:val="92D050"/>
+        </w:rPr>
+        <w:t xml:space="preserve">about the target variable </w:t>
+      </w:r>
+      <w:r>
+        <w:rPr>
+          <w:color w:val="92D050"/>
+        </w:rPr>
+        <w:t xml:space="preserve">and thus </w:t>
+      </w:r>
+      <w:r>
+        <w:rPr>
+          <w:color w:val="92D050"/>
+        </w:rPr>
+        <w:t xml:space="preserve">decided to eliminate </w:t>
+      </w:r>
+      <w:r>
+        <w:rPr>
+          <w:color w:val="92D050"/>
+        </w:rPr>
+        <w:t>t</w:t>
+      </w:r>
+      <w:r>
+        <w:rPr>
+          <w:color w:val="92D050"/>
+        </w:rPr>
+        <w:t>he</w:t>
+      </w:r>
+      <w:r>
+        <w:rPr>
+          <w:color w:val="92D050"/>
+        </w:rPr>
+        <w:t>m from the</w:t>
+      </w:r>
+      <w:r>
+        <w:rPr>
+          <w:color w:val="92D050"/>
+        </w:rPr>
+        <w:t xml:space="preserve"> dataset.</w:t>
       </w:r>
     </w:p>
     <w:tbl>
@@ -1764,6 +2189,7 @@
           <w:tcPr>
             <w:tcW w:w="2155" w:type="dxa"/>
           </w:tcPr>
+          <w:bookmarkEnd w:id="0"/>
           <w:p>
             <w:pPr>
               <w:jc w:val="both"/>
@@ -1883,7 +2309,6 @@
               <w:rPr>
                 <w:noProof/>
               </w:rPr>
-              <w:lastRenderedPageBreak/>
               <w:drawing>
                 <wp:inline distT="0" distB="0" distL="0" distR="0" wp14:anchorId="502A13DA" wp14:editId="4AFFE591">
                   <wp:extent cx="1228299" cy="838769"/>
@@ -2073,44 +2498,10 @@
     </w:p>
     <w:p>
       <w:pPr>
-        <w:jc w:val="both"/>
-        <w:rPr>
-          <w:noProof/>
-        </w:rPr>
-      </w:pPr>
-      <w:r>
-        <w:rPr>
-          <w:noProof/>
-        </w:rPr>
-        <w:t xml:space="preserve">This </w:t>
-      </w:r>
-      <w:r>
-        <w:rPr>
-          <w:noProof/>
-        </w:rPr>
-        <w:t>analysis enabled</w:t>
-      </w:r>
-      <w:r>
-        <w:rPr>
-          <w:noProof/>
-        </w:rPr>
-        <w:t xml:space="preserve"> us to ascertain if </w:t>
-      </w:r>
-      <w:r>
-        <w:rPr>
-          <w:noProof/>
-        </w:rPr>
-        <w:t>one (or more) of these 14 featurs can be used as a reasonably good classifier considering their distribution with respect to the target variable.</w:t>
-      </w:r>
-      <w:r>
-        <w:rPr>
-          <w:noProof/>
-        </w:rPr>
-        <w:t xml:space="preserve"> </w:t>
-      </w:r>
-      <w:r>
-        <w:t>But none of the features stood out and we decided to eliminate all 14 of those features from the dataset.</w:t>
-      </w:r>
+        <w:rPr>
+          <w:noProof/>
+        </w:rPr>
+      </w:pPr>
     </w:p>
     <w:p>
       <w:pPr>
@@ -2132,40 +2523,119 @@
         <w:jc w:val="both"/>
       </w:pPr>
       <w:r>
+        <w:rPr>
+          <w:color w:val="92D050"/>
+        </w:rPr>
         <w:t xml:space="preserve">In this section, </w:t>
       </w:r>
       <w:r>
-        <w:t xml:space="preserve">first </w:t>
-      </w:r>
-      <w:r>
-        <w:t xml:space="preserve">I have </w:t>
-      </w:r>
-      <w:r>
+        <w:rPr>
+          <w:color w:val="92D050"/>
+        </w:rPr>
+        <w:t xml:space="preserve">we have first </w:t>
+      </w:r>
+      <w:r>
+        <w:rPr>
+          <w:color w:val="92D050"/>
+        </w:rPr>
         <w:t>performed a comparative analysis of</w:t>
       </w:r>
       <w:r>
+        <w:rPr>
+          <w:color w:val="92D050"/>
+        </w:rPr>
         <w:t xml:space="preserve"> </w:t>
       </w:r>
       <w:r>
-        <w:t xml:space="preserve">the prediction accuracy obtained from </w:t>
-      </w:r>
-      <w:r>
-        <w:t>five well known supervised machine learning algorithms</w:t>
-      </w:r>
-      <w:r>
-        <w:t xml:space="preserve"> on the Wisconsin Breast Cancer dataset. T</w:t>
-      </w:r>
-      <w:r>
-        <w:t xml:space="preserve">hen </w:t>
-      </w:r>
-      <w:r>
-        <w:t xml:space="preserve">recorded the prediction accuracy obtained from </w:t>
-      </w:r>
-      <w:r>
-        <w:t xml:space="preserve">a </w:t>
-      </w:r>
-      <w:r>
-        <w:t>deep learning model based on a single-layered neural network</w:t>
+        <w:rPr>
+          <w:color w:val="92D050"/>
+        </w:rPr>
+        <w:t xml:space="preserve">the prediction accuracy achieved by </w:t>
+      </w:r>
+      <w:r>
+        <w:rPr>
+          <w:color w:val="92D050"/>
+        </w:rPr>
+        <w:t xml:space="preserve">standard </w:t>
+      </w:r>
+      <w:r>
+        <w:rPr>
+          <w:color w:val="92D050"/>
+        </w:rPr>
+        <w:t>supervised machine learning algorithms</w:t>
+      </w:r>
+      <w:r>
+        <w:rPr>
+          <w:color w:val="92D050"/>
+        </w:rPr>
+        <w:t xml:space="preserve"> on the Wisconsin Breast Cancer dataset. </w:t>
+      </w:r>
+      <w:r>
+        <w:rPr>
+          <w:color w:val="92D050"/>
+        </w:rPr>
+        <w:t>With that as a baseline,</w:t>
+      </w:r>
+      <w:r>
+        <w:rPr>
+          <w:color w:val="92D050"/>
+        </w:rPr>
+        <w:t xml:space="preserve"> we</w:t>
+      </w:r>
+      <w:r>
+        <w:rPr>
+          <w:color w:val="92D050"/>
+        </w:rPr>
+        <w:t xml:space="preserve"> </w:t>
+      </w:r>
+      <w:r>
+        <w:rPr>
+          <w:color w:val="92D050"/>
+        </w:rPr>
+        <w:lastRenderedPageBreak/>
+        <w:t xml:space="preserve">subsequently </w:t>
+      </w:r>
+      <w:r>
+        <w:rPr>
+          <w:color w:val="92D050"/>
+        </w:rPr>
+        <w:t xml:space="preserve">recorded the </w:t>
+      </w:r>
+      <w:r>
+        <w:rPr>
+          <w:color w:val="92D050"/>
+        </w:rPr>
+        <w:t xml:space="preserve">prediction accuracy </w:t>
+      </w:r>
+      <w:r>
+        <w:rPr>
+          <w:color w:val="92D050"/>
+        </w:rPr>
+        <w:t>achieved by</w:t>
+      </w:r>
+      <w:r>
+        <w:rPr>
+          <w:color w:val="92D050"/>
+        </w:rPr>
+        <w:t xml:space="preserve"> </w:t>
+      </w:r>
+      <w:r>
+        <w:rPr>
+          <w:color w:val="92D050"/>
+        </w:rPr>
+        <w:t>our</w:t>
+      </w:r>
+      <w:r>
+        <w:rPr>
+          <w:color w:val="92D050"/>
+        </w:rPr>
+        <w:t xml:space="preserve"> </w:t>
+      </w:r>
+      <w:r>
+        <w:rPr>
+          <w:color w:val="92D050"/>
+        </w:rPr>
+        <w:t>deep learning model.</w:t>
       </w:r>
     </w:p>
     <w:p>
@@ -2198,33 +2668,94 @@
         <w:t xml:space="preserve"> </w:t>
       </w:r>
       <w:r>
-        <w:t xml:space="preserve">The model training in both cases was done </w:t>
-      </w:r>
-      <w:r>
-        <w:t>by steadily decreasing the training</w:t>
+        <w:t xml:space="preserve">The model training in both </w:t>
+      </w:r>
+      <w:r>
+        <w:t>scenarios</w:t>
+      </w:r>
+      <w:r>
+        <w:t xml:space="preserve"> were</w:t>
+      </w:r>
+      <w:r>
+        <w:t xml:space="preserve"> done </w:t>
+      </w:r>
+      <w:r>
+        <w:t xml:space="preserve">by steadily </w:t>
+      </w:r>
+      <w:r>
+        <w:t>decreasing</w:t>
+      </w:r>
+      <w:r>
+        <w:t xml:space="preserve"> the training</w:t>
       </w:r>
       <w:r>
         <w:t xml:space="preserve"> set concentration</w:t>
       </w:r>
       <w:r>
-        <w:t xml:space="preserve"> (and equally increasing concentration of the test set)</w:t>
-      </w:r>
-      <w:r>
-        <w:t xml:space="preserve">. Then once the model was trained, its prediction accuracy was measured on the test set. In order to eliminate skewness from </w:t>
-      </w:r>
-      <w:proofErr w:type="gramStart"/>
+        <w:t xml:space="preserve"> and </w:t>
+      </w:r>
+      <w:r>
+        <w:t>simultaneously</w:t>
+      </w:r>
+      <w:r>
+        <w:t xml:space="preserve"> </w:t>
+      </w:r>
+      <w:r>
+        <w:t>increasing the concentration of the test set</w:t>
+      </w:r>
+      <w:r>
+        <w:t>.</w:t>
+      </w:r>
+      <w:r>
+        <w:t xml:space="preserve"> </w:t>
+      </w:r>
+      <w:r>
+        <w:t>In</w:t>
+      </w:r>
+      <w:r>
+        <w:t xml:space="preserve"> addition, for</w:t>
+      </w:r>
+      <w:r>
+        <w:t xml:space="preserve"> </w:t>
+      </w:r>
+      <w:r>
+        <w:t xml:space="preserve">deep learning </w:t>
+      </w:r>
+      <w:r>
+        <w:t>model</w:t>
+      </w:r>
+      <w:r>
+        <w:t>s</w:t>
+      </w:r>
+      <w:r>
+        <w:t>,</w:t>
+      </w:r>
+      <w:r>
+        <w:t xml:space="preserve"> </w:t>
+      </w:r>
+      <w:r>
+        <w:t xml:space="preserve">in order to eliminate skewness, </w:t>
+      </w:r>
       <w:r>
         <w:t xml:space="preserve">the </w:t>
       </w:r>
       <w:r>
+        <w:t xml:space="preserve">median </w:t>
+      </w:r>
+      <w:r>
+        <w:t xml:space="preserve">accuracy obtained over </w:t>
+      </w:r>
+      <w:r>
+        <w:t xml:space="preserve">100 iterations </w:t>
+      </w:r>
+      <w:r>
+        <w:t>was recorded</w:t>
+      </w:r>
+      <w:r>
         <w:t xml:space="preserve"> </w:t>
       </w:r>
       <w:r>
-        <w:t>prediction</w:t>
-      </w:r>
-      <w:proofErr w:type="gramEnd"/>
-      <w:r>
-        <w:t xml:space="preserve"> accuracy, median of 100 iterations were measured in each case, instead of one.</w:t>
+        <w:t>for each training set concentration.</w:t>
       </w:r>
     </w:p>
     <w:p>
@@ -2236,14 +2767,21 @@
           <w:b/>
           <w:u w:val="single"/>
         </w:rPr>
-        <w:t xml:space="preserve">Supervised </w:t>
-      </w:r>
-      <w:proofErr w:type="gramStart"/>
+        <w:t>Baseline</w:t>
+      </w:r>
       <w:r>
         <w:rPr>
           <w:b/>
           <w:u w:val="single"/>
         </w:rPr>
+        <w:t xml:space="preserve"> </w:t>
+      </w:r>
+      <w:proofErr w:type="gramStart"/>
+      <w:r>
+        <w:rPr>
+          <w:b/>
+          <w:u w:val="single"/>
+        </w:rPr>
         <w:t>Models</w:t>
       </w:r>
       <w:r>
@@ -2266,11 +2804,7 @@
         <w:t xml:space="preserve"> (NB)</w:t>
       </w:r>
       <w:r>
-        <w:t xml:space="preserve">, Logistic </w:t>
-      </w:r>
-      <w:r>
-        <w:lastRenderedPageBreak/>
-        <w:t>Regression</w:t>
+        <w:t>, Logistic Regression</w:t>
       </w:r>
       <w:r>
         <w:t xml:space="preserve"> (LR)</w:t>
@@ -4215,6 +4749,7 @@
     </w:p>
     <w:p>
       <w:pPr>
+        <w:jc w:val="both"/>
         <w:rPr>
           <w:noProof/>
         </w:rPr>
@@ -4245,10 +4780,7 @@
         <w:t xml:space="preserve"> </w:t>
       </w:r>
       <w:r>
-        <w:t xml:space="preserve">I </w:t>
-      </w:r>
-      <w:r>
-        <w:t>tested the same dataset with</w:t>
+        <w:t>Here, we propose a deep learning model based on</w:t>
       </w:r>
       <w:r>
         <w:t xml:space="preserve"> a</w:t>
@@ -4269,7 +4801,10 @@
         <w:t xml:space="preserve"> artificial neural network</w:t>
       </w:r>
       <w:r>
-        <w:t xml:space="preserve">. The following </w:t>
+        <w:t xml:space="preserve"> with the </w:t>
+      </w:r>
+      <w:r>
+        <w:t xml:space="preserve">following </w:t>
       </w:r>
       <w:proofErr w:type="spellStart"/>
       <w:r>
@@ -4277,7 +4812,25 @@
       </w:r>
       <w:proofErr w:type="spellEnd"/>
       <w:r>
-        <w:t xml:space="preserve"> were used in for all training experiments.</w:t>
+        <w:t xml:space="preserve"> </w:t>
+      </w:r>
+      <w:r>
+        <w:t xml:space="preserve">as described </w:t>
+      </w:r>
+      <w:r>
+        <w:t xml:space="preserve">in </w:t>
+      </w:r>
+      <w:r>
+        <w:t>Table</w:t>
+      </w:r>
+      <w:r>
+        <w:t xml:space="preserve"> - 3</w:t>
+      </w:r>
+      <w:r>
+        <w:t>.</w:t>
+      </w:r>
+      <w:r>
+        <w:t xml:space="preserve"> In Table – 4 we have recorded the median accuracy achieved by the model for varying training set concentrations.</w:t>
       </w:r>
     </w:p>
     <w:tbl>
@@ -4515,6 +5068,7 @@
         <w:jc w:val="both"/>
       </w:pPr>
       <w:r>
+        <w:lastRenderedPageBreak/>
         <w:t xml:space="preserve">In this case as well, the neural network was trained with steadily decreasing training set concentration and subsequently its predictive power was tested on </w:t>
       </w:r>
       <w:r>
@@ -4710,7 +5264,7 @@
                 <w:sz w:val="16"/>
                 <w:szCs w:val="16"/>
               </w:rPr>
-              <w:t>100.00%</w:t>
+              <w:t>100.00</w:t>
             </w:r>
           </w:p>
         </w:tc>
@@ -4731,7 +5285,7 @@
                 <w:sz w:val="16"/>
                 <w:szCs w:val="16"/>
               </w:rPr>
-              <w:t>96.49%</w:t>
+              <w:t>96.49</w:t>
             </w:r>
           </w:p>
         </w:tc>
@@ -4752,7 +5306,7 @@
                 <w:sz w:val="16"/>
                 <w:szCs w:val="16"/>
               </w:rPr>
-              <w:t>100.00%</w:t>
+              <w:t>100.00</w:t>
             </w:r>
           </w:p>
         </w:tc>
@@ -4820,7 +5374,7 @@
                 <w:sz w:val="16"/>
                 <w:szCs w:val="16"/>
               </w:rPr>
-              <w:t>100.00%</w:t>
+              <w:t>100.00</w:t>
             </w:r>
           </w:p>
         </w:tc>
@@ -4841,7 +5395,7 @@
                 <w:sz w:val="16"/>
                 <w:szCs w:val="16"/>
               </w:rPr>
-              <w:t>94.18%</w:t>
+              <w:t>94.18</w:t>
             </w:r>
           </w:p>
         </w:tc>
@@ -4862,7 +5416,7 @@
                 <w:sz w:val="16"/>
                 <w:szCs w:val="16"/>
               </w:rPr>
-              <w:t>100.00%</w:t>
+              <w:t>100.00</w:t>
             </w:r>
           </w:p>
         </w:tc>
@@ -4930,7 +5484,7 @@
                 <w:sz w:val="16"/>
                 <w:szCs w:val="16"/>
               </w:rPr>
-              <w:t>97.36%</w:t>
+              <w:t>97.36</w:t>
             </w:r>
           </w:p>
         </w:tc>
@@ -4951,7 +5505,7 @@
                 <w:sz w:val="16"/>
                 <w:szCs w:val="16"/>
               </w:rPr>
-              <w:t>58.77%</w:t>
+              <w:t>58.77</w:t>
             </w:r>
           </w:p>
         </w:tc>
@@ -4972,7 +5526,7 @@
                 <w:sz w:val="16"/>
                 <w:szCs w:val="16"/>
               </w:rPr>
-              <w:t>98.24%</w:t>
+              <w:t>98.24</w:t>
             </w:r>
           </w:p>
         </w:tc>
@@ -5040,7 +5594,7 @@
                 <w:sz w:val="16"/>
                 <w:szCs w:val="16"/>
               </w:rPr>
-              <w:t>97.90%</w:t>
+              <w:t>97.90</w:t>
             </w:r>
           </w:p>
         </w:tc>
@@ -5061,7 +5615,7 @@
                 <w:sz w:val="16"/>
                 <w:szCs w:val="16"/>
               </w:rPr>
-              <w:t>93.70%</w:t>
+              <w:t>93.70</w:t>
             </w:r>
           </w:p>
         </w:tc>
@@ -5082,7 +5636,7 @@
                 <w:sz w:val="16"/>
                 <w:szCs w:val="16"/>
               </w:rPr>
-              <w:t>98.60%</w:t>
+              <w:t>98.60</w:t>
             </w:r>
           </w:p>
         </w:tc>
@@ -5150,7 +5704,7 @@
                 <w:sz w:val="16"/>
                 <w:szCs w:val="16"/>
               </w:rPr>
-              <w:t>97.66%</w:t>
+              <w:t>97.66</w:t>
             </w:r>
           </w:p>
         </w:tc>
@@ -5171,7 +5725,7 @@
                 <w:sz w:val="16"/>
                 <w:szCs w:val="16"/>
               </w:rPr>
-              <w:t>92.98%</w:t>
+              <w:t>92.98</w:t>
             </w:r>
           </w:p>
         </w:tc>
@@ -5192,7 +5746,7 @@
                 <w:sz w:val="16"/>
                 <w:szCs w:val="16"/>
               </w:rPr>
-              <w:t>98.24%</w:t>
+              <w:t>98.24</w:t>
             </w:r>
           </w:p>
         </w:tc>
@@ -5260,7 +5814,7 @@
                 <w:sz w:val="16"/>
                 <w:szCs w:val="16"/>
               </w:rPr>
-              <w:t>97.50%</w:t>
+              <w:t>97.50</w:t>
             </w:r>
           </w:p>
         </w:tc>
@@ -5281,7 +5835,7 @@
                 <w:sz w:val="16"/>
                 <w:szCs w:val="16"/>
               </w:rPr>
-              <w:t>95.99%</w:t>
+              <w:t>95.99</w:t>
             </w:r>
           </w:p>
         </w:tc>
@@ -5302,7 +5856,7 @@
                 <w:sz w:val="16"/>
                 <w:szCs w:val="16"/>
               </w:rPr>
-              <w:t>98.00%</w:t>
+              <w:t>98.00</w:t>
             </w:r>
           </w:p>
         </w:tc>
@@ -5370,7 +5924,7 @@
                 <w:sz w:val="16"/>
                 <w:szCs w:val="16"/>
               </w:rPr>
-              <w:t>97.80%</w:t>
+              <w:t>97.80</w:t>
             </w:r>
           </w:p>
         </w:tc>
@@ -5391,7 +5945,7 @@
                 <w:sz w:val="16"/>
                 <w:szCs w:val="16"/>
               </w:rPr>
-              <w:t>95.17%</w:t>
+              <w:t>95.17</w:t>
             </w:r>
           </w:p>
         </w:tc>
@@ -5412,7 +5966,7 @@
                 <w:sz w:val="16"/>
                 <w:szCs w:val="16"/>
               </w:rPr>
-              <w:t>98.24%</w:t>
+              <w:t>98.24</w:t>
             </w:r>
           </w:p>
         </w:tc>
@@ -5480,7 +6034,7 @@
                 <w:sz w:val="16"/>
                 <w:szCs w:val="16"/>
               </w:rPr>
-              <w:t>97.27%</w:t>
+              <w:t>97.27</w:t>
             </w:r>
           </w:p>
         </w:tc>
@@ -5501,7 +6055,7 @@
                 <w:sz w:val="16"/>
                 <w:szCs w:val="16"/>
               </w:rPr>
-              <w:t>95.71%</w:t>
+              <w:t>95.71</w:t>
             </w:r>
           </w:p>
         </w:tc>
@@ -5522,7 +6076,7 @@
                 <w:sz w:val="16"/>
                 <w:szCs w:val="16"/>
               </w:rPr>
-              <w:t>97.66%</w:t>
+              <w:t>97.66</w:t>
             </w:r>
           </w:p>
         </w:tc>
@@ -5590,7 +6144,7 @@
                 <w:sz w:val="16"/>
                 <w:szCs w:val="16"/>
               </w:rPr>
-              <w:t>96.49%</w:t>
+              <w:t>96.49</w:t>
             </w:r>
           </w:p>
         </w:tc>
@@ -5611,7 +6165,7 @@
                 <w:sz w:val="16"/>
                 <w:szCs w:val="16"/>
               </w:rPr>
-              <w:t>95.78%</w:t>
+              <w:t>95.78</w:t>
             </w:r>
           </w:p>
         </w:tc>
@@ -5632,7 +6186,7 @@
                 <w:sz w:val="16"/>
                 <w:szCs w:val="16"/>
               </w:rPr>
-              <w:t>97.19%</w:t>
+              <w:t>97.19</w:t>
             </w:r>
           </w:p>
         </w:tc>
@@ -5688,6 +6242,13 @@
           <w:u w:val="single"/>
         </w:rPr>
       </w:pPr>
+    </w:p>
+    <w:p>
+      <w:pPr>
+        <w:rPr>
+          <w:u w:val="single"/>
+        </w:rPr>
+      </w:pPr>
       <w:proofErr w:type="gramStart"/>
       <w:r>
         <w:rPr>
@@ -5708,7 +6269,6 @@
         <w:rPr>
           <w:color w:val="000000" w:themeColor="text1"/>
         </w:rPr>
-        <w:lastRenderedPageBreak/>
         <w:t xml:space="preserve">The predictive power </w:t>
       </w:r>
       <w:r>
@@ -5754,16 +6314,24 @@
           <w:u w:val="single"/>
         </w:rPr>
       </w:pPr>
-      <w:r>
-        <w:rPr>
-          <w:u w:val="single"/>
-        </w:rPr>
-        <w:t>CONCLUSION</w:t>
-      </w:r>
     </w:p>
     <w:p>
       <w:pPr>
         <w:rPr>
+          <w:u w:val="single"/>
+        </w:rPr>
+      </w:pPr>
+      <w:r>
+        <w:rPr>
+          <w:u w:val="single"/>
+        </w:rPr>
+        <w:t>CONCLUSION</w:t>
+      </w:r>
+    </w:p>
+    <w:p>
+      <w:pPr>
+        <w:jc w:val="both"/>
+        <w:rPr>
           <w:color w:val="FF0000"/>
           <w:u w:val="single"/>
         </w:rPr>
@@ -5790,12 +6358,7 @@
         <w:t xml:space="preserve">e-off between accuracy and time. </w:t>
       </w:r>
       <w:r>
-        <w:t>This can be problem in several real life applications</w:t>
-      </w:r>
-      <w:bookmarkStart w:id="0" w:name="_GoBack"/>
-      <w:bookmarkEnd w:id="0"/>
-      <w:r>
-        <w:t xml:space="preserve">. </w:t>
+        <w:t xml:space="preserve">This can be problem in several real life applications. </w:t>
       </w:r>
       <w:r>
         <w:t>Hence, there is visible scope for future improvements in this area with development of deep learning models with better learning rate and faster convergence time.</w:t>
@@ -5807,63 +6370,26 @@
           <w:u w:val="single"/>
         </w:rPr>
       </w:pPr>
-      <w:r>
-        <w:rPr>
-          <w:u w:val="single"/>
-        </w:rPr>
-        <w:t>REFERENCES</w:t>
-      </w:r>
     </w:p>
     <w:p>
       <w:pPr>
-        <w:pStyle w:val="ListParagraph"/>
-        <w:numPr>
-          <w:ilvl w:val="0"/>
-          <w:numId w:val="16"/>
-        </w:numPr>
-        <w:rPr>
-          <w:rStyle w:val="Hyperlink"/>
-          <w:color w:val="auto"/>
-          <w:u w:val="none"/>
-        </w:rPr>
-      </w:pPr>
-      <w:proofErr w:type="spellStart"/>
-      <w:r>
-        <w:t>Kaggle</w:t>
-      </w:r>
-      <w:proofErr w:type="spellEnd"/>
-      <w:r>
-        <w:t xml:space="preserve"> Dataset : </w:t>
-      </w:r>
-      <w:hyperlink r:id="rId15" w:history="1">
-        <w:r>
-          <w:rPr>
-            <w:rStyle w:val="Hyperlink"/>
-          </w:rPr>
-          <w:t>https://www.kaggle.com/uciml/breast-cancer-wisconsin-data</w:t>
-        </w:r>
-      </w:hyperlink>
+        <w:rPr>
+          <w:u w:val="single"/>
+        </w:rPr>
+      </w:pPr>
+      <w:r>
+        <w:rPr>
+          <w:u w:val="single"/>
+        </w:rPr>
+        <w:t>REFERENCES</w:t>
+      </w:r>
     </w:p>
     <w:p>
-      <w:pPr>
-        <w:pStyle w:val="ListParagraph"/>
-        <w:numPr>
-          <w:ilvl w:val="0"/>
-          <w:numId w:val="16"/>
-        </w:numPr>
-      </w:pPr>
       <w:r>
         <w:t>Efficient Approaches for Accuracy Improvement of Breast Cancer Classification Using Wisconsin Database</w:t>
       </w:r>
     </w:p>
     <w:p>
-      <w:pPr>
-        <w:pStyle w:val="ListParagraph"/>
-        <w:numPr>
-          <w:ilvl w:val="0"/>
-          <w:numId w:val="16"/>
-        </w:numPr>
-      </w:pPr>
       <w:r>
         <w:t>Deep Learning for Automatic Pneumonia Detection</w:t>
       </w:r>

</xml_diff>

<commit_message>
+ ANOVA Test For WDBC
</commit_message>
<xml_diff>
--- a/Datasets/Wisconsin Data Set/Research.docx
+++ b/Datasets/Wisconsin Data Set/Research.docx
@@ -382,27 +382,14 @@
       <w:r>
         <w:t xml:space="preserve">Figure </w:t>
       </w:r>
-      <w:r>
-        <w:fldChar w:fldCharType="begin"/>
-      </w:r>
-      <w:r>
-        <w:instrText xml:space="preserve"> SEQ Figure \* ARABIC </w:instrText>
-      </w:r>
-      <w:r>
-        <w:fldChar w:fldCharType="separate"/>
-      </w:r>
-      <w:r>
-        <w:rPr>
-          <w:noProof/>
-        </w:rPr>
-        <w:t>1</w:t>
-      </w:r>
-      <w:r>
-        <w:rPr>
-          <w:noProof/>
-        </w:rPr>
-        <w:fldChar w:fldCharType="end"/>
-      </w:r>
+      <w:fldSimple w:instr=" SEQ Figure \* ARABIC ">
+        <w:r>
+          <w:rPr>
+            <w:noProof/>
+          </w:rPr>
+          <w:t>1</w:t>
+        </w:r>
+      </w:fldSimple>
       <w:r>
         <w:t xml:space="preserve"> : </w:t>
       </w:r>
@@ -418,200 +405,254 @@
         <w:jc w:val="both"/>
         <w:rPr>
           <w:noProof/>
-        </w:rPr>
-      </w:pPr>
-      <w:r>
-        <w:rPr>
-          <w:noProof/>
-          <w:color w:val="92D050"/>
-        </w:rPr>
-        <w:t>So the dist</w:t>
-      </w:r>
-      <w:r>
-        <w:rPr>
-          <w:noProof/>
-          <w:color w:val="92D050"/>
-        </w:rPr>
-        <w:t>r</w:t>
-      </w:r>
-      <w:r>
-        <w:rPr>
-          <w:noProof/>
-          <w:color w:val="92D050"/>
-        </w:rPr>
-        <w:t xml:space="preserve">ibution of the </w:t>
-      </w:r>
-      <w:r>
-        <w:rPr>
-          <w:noProof/>
-          <w:color w:val="92D050"/>
-        </w:rPr>
-        <w:t>output data are a little imbalance</w:t>
-      </w:r>
-      <w:r>
-        <w:rPr>
-          <w:noProof/>
-          <w:color w:val="92D050"/>
-        </w:rPr>
-        <w:t>d in favour of Benign outcomes.</w:t>
-      </w:r>
-      <w:r>
-        <w:rPr>
-          <w:noProof/>
-          <w:color w:val="92D050"/>
-        </w:rPr>
-        <w:t xml:space="preserve"> </w:t>
-      </w:r>
-      <w:r>
-        <w:rPr>
-          <w:noProof/>
-          <w:color w:val="92D050"/>
-        </w:rPr>
-        <w:t>W</w:t>
-      </w:r>
-      <w:r>
-        <w:rPr>
-          <w:noProof/>
-          <w:color w:val="92D050"/>
-        </w:rPr>
-        <w:t>e</w:t>
-      </w:r>
-      <w:r>
-        <w:rPr>
-          <w:noProof/>
-          <w:color w:val="92D050"/>
-        </w:rPr>
-        <w:t xml:space="preserve"> also</w:t>
-      </w:r>
-      <w:r>
-        <w:rPr>
-          <w:noProof/>
-          <w:color w:val="92D050"/>
-        </w:rPr>
-        <w:t xml:space="preserve"> </w:t>
-      </w:r>
-      <w:r>
-        <w:rPr>
-          <w:noProof/>
-          <w:color w:val="92D050"/>
-        </w:rPr>
-        <w:t>analysed</w:t>
-      </w:r>
-      <w:r>
-        <w:rPr>
-          <w:noProof/>
-          <w:color w:val="92D050"/>
-        </w:rPr>
-        <w:t xml:space="preserve"> the </w:t>
-      </w:r>
-      <w:r>
-        <w:rPr>
-          <w:noProof/>
-          <w:color w:val="92D050"/>
-        </w:rPr>
-        <w:t xml:space="preserve">distribution of the </w:t>
-      </w:r>
-      <w:r>
-        <w:rPr>
-          <w:noProof/>
-          <w:color w:val="92D050"/>
-        </w:rPr>
-        <w:t xml:space="preserve">mean of </w:t>
-      </w:r>
-      <w:r>
-        <w:rPr>
-          <w:noProof/>
-          <w:color w:val="92D050"/>
-        </w:rPr>
-        <w:t xml:space="preserve">each feature in the dataset </w:t>
-      </w:r>
-      <w:r>
-        <w:rPr>
-          <w:noProof/>
-          <w:color w:val="92D050"/>
-        </w:rPr>
-        <w:t xml:space="preserve">and </w:t>
-      </w:r>
-      <w:r>
-        <w:rPr>
-          <w:noProof/>
-          <w:color w:val="92D050"/>
-        </w:rPr>
-        <w:t xml:space="preserve">the </w:t>
-      </w:r>
-      <w:r>
-        <w:rPr>
-          <w:noProof/>
-          <w:color w:val="92D050"/>
-        </w:rPr>
-        <w:t xml:space="preserve">necessity </w:t>
-      </w:r>
-      <w:r>
-        <w:rPr>
-          <w:noProof/>
-          <w:color w:val="92D050"/>
-        </w:rPr>
-        <w:t xml:space="preserve">of </w:t>
-      </w:r>
-      <w:r>
-        <w:rPr>
-          <w:noProof/>
-          <w:color w:val="92D050"/>
-        </w:rPr>
-        <w:t>feature scaling</w:t>
-      </w:r>
-      <w:r>
-        <w:rPr>
-          <w:noProof/>
-          <w:color w:val="92D050"/>
-        </w:rPr>
-        <w:t xml:space="preserve"> </w:t>
-      </w:r>
-      <w:r>
-        <w:rPr>
-          <w:noProof/>
-          <w:color w:val="92D050"/>
-        </w:rPr>
-        <w:t xml:space="preserve">was </w:t>
-      </w:r>
-      <w:r>
-        <w:rPr>
-          <w:noProof/>
-          <w:color w:val="92D050"/>
-        </w:rPr>
-        <w:t>immediately</w:t>
-      </w:r>
-      <w:r>
-        <w:rPr>
-          <w:noProof/>
-          <w:color w:val="92D050"/>
-        </w:rPr>
-        <w:t xml:space="preserve"> </w:t>
-      </w:r>
-      <w:r>
-        <w:rPr>
-          <w:noProof/>
-          <w:color w:val="92D050"/>
-        </w:rPr>
-        <w:t xml:space="preserve">became </w:t>
-      </w:r>
-      <w:r>
-        <w:rPr>
-          <w:noProof/>
-          <w:color w:val="92D050"/>
-        </w:rPr>
-        <w:t xml:space="preserve">visible </w:t>
-      </w:r>
-      <w:r>
-        <w:rPr>
-          <w:noProof/>
-          <w:color w:val="92D050"/>
-        </w:rPr>
-        <w:t>as the range of the different features varied from one another.</w:t>
+          <w:color w:val="FF0000"/>
+        </w:rPr>
+      </w:pPr>
+      <w:r>
+        <w:rPr>
+          <w:noProof/>
+          <w:color w:val="FF0000"/>
+        </w:rPr>
+        <w:t>Some test text</w:t>
       </w:r>
     </w:p>
     <w:p>
       <w:pPr>
+        <w:jc w:val="both"/>
+        <w:rPr>
+          <w:noProof/>
+          <w:color w:val="92D050"/>
+        </w:rPr>
+      </w:pPr>
+      <w:r>
+        <w:rPr>
+          <w:noProof/>
+        </w:rPr>
+        <w:lastRenderedPageBreak/>
+        <w:drawing>
+          <wp:inline distT="0" distB="0" distL="0" distR="0" wp14:anchorId="05C64441" wp14:editId="74149999">
+            <wp:extent cx="2743200" cy="1838960"/>
+            <wp:effectExtent l="0" t="0" r="0" b="8890"/>
+            <wp:docPr id="1" name="Picture 1"/>
+            <wp:cNvGraphicFramePr>
+              <a:graphicFrameLocks xmlns:a="http://schemas.openxmlformats.org/drawingml/2006/main" noChangeAspect="1"/>
+            </wp:cNvGraphicFramePr>
+            <a:graphic xmlns:a="http://schemas.openxmlformats.org/drawingml/2006/main">
+              <a:graphicData uri="http://schemas.openxmlformats.org/drawingml/2006/picture">
+                <pic:pic xmlns:pic="http://schemas.openxmlformats.org/drawingml/2006/picture">
+                  <pic:nvPicPr>
+                    <pic:cNvPr id="1" name=""/>
+                    <pic:cNvPicPr/>
+                  </pic:nvPicPr>
+                  <pic:blipFill>
+                    <a:blip r:embed="rId9"/>
+                    <a:stretch>
+                      <a:fillRect/>
+                    </a:stretch>
+                  </pic:blipFill>
+                  <pic:spPr>
+                    <a:xfrm>
+                      <a:off x="0" y="0"/>
+                      <a:ext cx="2743200" cy="1838960"/>
+                    </a:xfrm>
+                    <a:prstGeom prst="rect">
+                      <a:avLst/>
+                    </a:prstGeom>
+                  </pic:spPr>
+                </pic:pic>
+              </a:graphicData>
+            </a:graphic>
+          </wp:inline>
+        </w:drawing>
+      </w:r>
+      <w:bookmarkStart w:id="0" w:name="_GoBack"/>
+      <w:bookmarkEnd w:id="0"/>
+    </w:p>
+    <w:p>
+      <w:pPr>
+        <w:jc w:val="both"/>
+        <w:rPr>
+          <w:noProof/>
+        </w:rPr>
+      </w:pPr>
+      <w:r>
+        <w:rPr>
+          <w:noProof/>
+          <w:color w:val="92D050"/>
+        </w:rPr>
+        <w:t>So the dist</w:t>
+      </w:r>
+      <w:r>
+        <w:rPr>
+          <w:noProof/>
+          <w:color w:val="92D050"/>
+        </w:rPr>
+        <w:t>r</w:t>
+      </w:r>
+      <w:r>
+        <w:rPr>
+          <w:noProof/>
+          <w:color w:val="92D050"/>
+        </w:rPr>
+        <w:t xml:space="preserve">ibution of the </w:t>
+      </w:r>
+      <w:r>
+        <w:rPr>
+          <w:noProof/>
+          <w:color w:val="92D050"/>
+        </w:rPr>
+        <w:t>output data are a little imbalance</w:t>
+      </w:r>
+      <w:r>
+        <w:rPr>
+          <w:noProof/>
+          <w:color w:val="92D050"/>
+        </w:rPr>
+        <w:t>d in favour of Benign outcomes.</w:t>
+      </w:r>
+      <w:r>
+        <w:rPr>
+          <w:noProof/>
+          <w:color w:val="92D050"/>
+        </w:rPr>
+        <w:t xml:space="preserve"> </w:t>
+      </w:r>
+      <w:r>
+        <w:rPr>
+          <w:noProof/>
+          <w:color w:val="92D050"/>
+        </w:rPr>
+        <w:t>W</w:t>
+      </w:r>
+      <w:r>
+        <w:rPr>
+          <w:noProof/>
+          <w:color w:val="92D050"/>
+        </w:rPr>
+        <w:t>e</w:t>
+      </w:r>
+      <w:r>
+        <w:rPr>
+          <w:noProof/>
+          <w:color w:val="92D050"/>
+        </w:rPr>
+        <w:t xml:space="preserve"> also</w:t>
+      </w:r>
+      <w:r>
+        <w:rPr>
+          <w:noProof/>
+          <w:color w:val="92D050"/>
+        </w:rPr>
+        <w:t xml:space="preserve"> </w:t>
+      </w:r>
+      <w:r>
+        <w:rPr>
+          <w:noProof/>
+          <w:color w:val="92D050"/>
+        </w:rPr>
+        <w:t>analysed</w:t>
+      </w:r>
+      <w:r>
+        <w:rPr>
+          <w:noProof/>
+          <w:color w:val="92D050"/>
+        </w:rPr>
+        <w:t xml:space="preserve"> the </w:t>
+      </w:r>
+      <w:r>
+        <w:rPr>
+          <w:noProof/>
+          <w:color w:val="92D050"/>
+        </w:rPr>
+        <w:t xml:space="preserve">distribution of the </w:t>
+      </w:r>
+      <w:r>
+        <w:rPr>
+          <w:noProof/>
+          <w:color w:val="92D050"/>
+        </w:rPr>
+        <w:t xml:space="preserve">mean of </w:t>
+      </w:r>
+      <w:r>
+        <w:rPr>
+          <w:noProof/>
+          <w:color w:val="92D050"/>
+        </w:rPr>
+        <w:t xml:space="preserve">each feature in the dataset </w:t>
+      </w:r>
+      <w:r>
+        <w:rPr>
+          <w:noProof/>
+          <w:color w:val="92D050"/>
+        </w:rPr>
+        <w:t xml:space="preserve">and </w:t>
+      </w:r>
+      <w:r>
+        <w:rPr>
+          <w:noProof/>
+          <w:color w:val="92D050"/>
+        </w:rPr>
+        <w:t xml:space="preserve">the </w:t>
+      </w:r>
+      <w:r>
+        <w:rPr>
+          <w:noProof/>
+          <w:color w:val="92D050"/>
+        </w:rPr>
+        <w:t xml:space="preserve">necessity </w:t>
+      </w:r>
+      <w:r>
+        <w:rPr>
+          <w:noProof/>
+          <w:color w:val="92D050"/>
+        </w:rPr>
+        <w:t xml:space="preserve">of feature scaling </w:t>
+      </w:r>
+      <w:r>
+        <w:rPr>
+          <w:noProof/>
+          <w:color w:val="92D050"/>
+        </w:rPr>
+        <w:t xml:space="preserve">was </w:t>
+      </w:r>
+      <w:r>
+        <w:rPr>
+          <w:noProof/>
+          <w:color w:val="92D050"/>
+        </w:rPr>
+        <w:t>immediately</w:t>
+      </w:r>
+      <w:r>
+        <w:rPr>
+          <w:noProof/>
+          <w:color w:val="92D050"/>
+        </w:rPr>
+        <w:t xml:space="preserve"> </w:t>
+      </w:r>
+      <w:r>
+        <w:rPr>
+          <w:noProof/>
+          <w:color w:val="92D050"/>
+        </w:rPr>
+        <w:t xml:space="preserve">became </w:t>
+      </w:r>
+      <w:r>
+        <w:rPr>
+          <w:noProof/>
+          <w:color w:val="92D050"/>
+        </w:rPr>
+        <w:t xml:space="preserve">visible </w:t>
+      </w:r>
+      <w:r>
+        <w:rPr>
+          <w:noProof/>
+          <w:color w:val="92D050"/>
+        </w:rPr>
+        <w:t>as the range of the different features varied from one another.</w:t>
+      </w:r>
+    </w:p>
+    <w:p>
+      <w:pPr>
         <w:keepNext/>
         <w:jc w:val="both"/>
       </w:pPr>
@@ -619,7 +660,6 @@
         <w:rPr>
           <w:noProof/>
         </w:rPr>
-        <w:lastRenderedPageBreak/>
         <w:drawing>
           <wp:inline distT="0" distB="0" distL="0" distR="0" wp14:anchorId="5ED9DCB3" wp14:editId="66F4957E">
             <wp:extent cx="2743200" cy="1855470"/>
@@ -636,7 +676,7 @@
                     <pic:cNvPicPr/>
                   </pic:nvPicPr>
                   <pic:blipFill>
-                    <a:blip r:embed="rId9"/>
+                    <a:blip r:embed="rId10"/>
                     <a:stretch>
                       <a:fillRect/>
                     </a:stretch>
@@ -673,27 +713,14 @@
       <w:r>
         <w:t xml:space="preserve">Figure </w:t>
       </w:r>
-      <w:r>
-        <w:fldChar w:fldCharType="begin"/>
-      </w:r>
-      <w:r>
-        <w:instrText xml:space="preserve"> SEQ Figure \* ARABIC </w:instrText>
-      </w:r>
-      <w:r>
-        <w:fldChar w:fldCharType="separate"/>
-      </w:r>
-      <w:r>
-        <w:rPr>
-          <w:noProof/>
-        </w:rPr>
-        <w:t>2</w:t>
-      </w:r>
-      <w:r>
-        <w:rPr>
-          <w:noProof/>
-        </w:rPr>
-        <w:fldChar w:fldCharType="end"/>
-      </w:r>
+      <w:fldSimple w:instr=" SEQ Figure \* ARABIC ">
+        <w:r>
+          <w:rPr>
+            <w:noProof/>
+          </w:rPr>
+          <w:t>2</w:t>
+        </w:r>
+      </w:fldSimple>
       <w:r>
         <w:t xml:space="preserve"> : Mean of individual features</w:t>
       </w:r>
@@ -1094,6 +1121,7 @@
           <w:noProof/>
           <w:color w:val="92D050"/>
         </w:rPr>
+        <w:lastRenderedPageBreak/>
         <w:t>data</w:t>
       </w:r>
       <w:r>
@@ -1820,7 +1848,6 @@
               <w:rPr>
                 <w:noProof/>
               </w:rPr>
-              <w:lastRenderedPageBreak/>
               <w:t>radius_se</w:t>
             </w:r>
           </w:p>
@@ -1861,27 +1888,14 @@
       <w:r>
         <w:t xml:space="preserve">Table </w:t>
       </w:r>
-      <w:r>
-        <w:fldChar w:fldCharType="begin"/>
-      </w:r>
-      <w:r>
-        <w:instrText xml:space="preserve"> SEQ Table \* ARABIC </w:instrText>
-      </w:r>
-      <w:r>
-        <w:fldChar w:fldCharType="separate"/>
-      </w:r>
-      <w:r>
-        <w:rPr>
-          <w:noProof/>
-        </w:rPr>
-        <w:t>1</w:t>
-      </w:r>
-      <w:r>
-        <w:rPr>
-          <w:noProof/>
-        </w:rPr>
-        <w:fldChar w:fldCharType="end"/>
-      </w:r>
+      <w:fldSimple w:instr=" SEQ Table \* ARABIC ">
+        <w:r>
+          <w:rPr>
+            <w:noProof/>
+          </w:rPr>
+          <w:t>1</w:t>
+        </w:r>
+      </w:fldSimple>
       <w:r>
         <w:t xml:space="preserve"> : </w:t>
       </w:r>
@@ -2004,7 +2018,6 @@
           <w:color w:val="92D050"/>
         </w:rPr>
       </w:pPr>
-      <w:bookmarkStart w:id="0" w:name="_GoBack"/>
       <w:r>
         <w:rPr>
           <w:noProof/>
@@ -2189,7 +2202,6 @@
           <w:tcPr>
             <w:tcW w:w="2155" w:type="dxa"/>
           </w:tcPr>
-          <w:bookmarkEnd w:id="0"/>
           <w:p>
             <w:pPr>
               <w:jc w:val="both"/>
@@ -2206,59 +2218,6 @@
                   <wp:extent cx="1152525" cy="787025"/>
                   <wp:effectExtent l="0" t="0" r="0" b="0"/>
                   <wp:docPr id="22" name="Picture 22"/>
-                  <wp:cNvGraphicFramePr>
-                    <a:graphicFrameLocks xmlns:a="http://schemas.openxmlformats.org/drawingml/2006/main" noChangeAspect="1"/>
-                  </wp:cNvGraphicFramePr>
-                  <a:graphic xmlns:a="http://schemas.openxmlformats.org/drawingml/2006/main">
-                    <a:graphicData uri="http://schemas.openxmlformats.org/drawingml/2006/picture">
-                      <pic:pic xmlns:pic="http://schemas.openxmlformats.org/drawingml/2006/picture">
-                        <pic:nvPicPr>
-                          <pic:cNvPr id="1" name=""/>
-                          <pic:cNvPicPr/>
-                        </pic:nvPicPr>
-                        <pic:blipFill>
-                          <a:blip r:embed="rId10"/>
-                          <a:stretch>
-                            <a:fillRect/>
-                          </a:stretch>
-                        </pic:blipFill>
-                        <pic:spPr>
-                          <a:xfrm>
-                            <a:off x="0" y="0"/>
-                            <a:ext cx="1180443" cy="806089"/>
-                          </a:xfrm>
-                          <a:prstGeom prst="rect">
-                            <a:avLst/>
-                          </a:prstGeom>
-                        </pic:spPr>
-                      </pic:pic>
-                    </a:graphicData>
-                  </a:graphic>
-                </wp:inline>
-              </w:drawing>
-            </w:r>
-          </w:p>
-        </w:tc>
-        <w:tc>
-          <w:tcPr>
-            <w:tcW w:w="2155" w:type="dxa"/>
-          </w:tcPr>
-          <w:p>
-            <w:pPr>
-              <w:jc w:val="both"/>
-              <w:rPr>
-                <w:noProof/>
-              </w:rPr>
-            </w:pPr>
-            <w:r>
-              <w:rPr>
-                <w:noProof/>
-              </w:rPr>
-              <w:drawing>
-                <wp:inline distT="0" distB="0" distL="0" distR="0" wp14:anchorId="6D985A5A" wp14:editId="3C166D87">
-                  <wp:extent cx="1187355" cy="810810"/>
-                  <wp:effectExtent l="0" t="0" r="0" b="8890"/>
-                  <wp:docPr id="23" name="Picture 23"/>
                   <wp:cNvGraphicFramePr>
                     <a:graphicFrameLocks xmlns:a="http://schemas.openxmlformats.org/drawingml/2006/main" noChangeAspect="1"/>
                   </wp:cNvGraphicFramePr>
@@ -2278,7 +2237,7 @@
                         <pic:spPr>
                           <a:xfrm>
                             <a:off x="0" y="0"/>
-                            <a:ext cx="1202660" cy="821261"/>
+                            <a:ext cx="1180443" cy="806089"/>
                           </a:xfrm>
                           <a:prstGeom prst="rect">
                             <a:avLst/>
@@ -2292,8 +2251,6 @@
             </w:r>
           </w:p>
         </w:tc>
-      </w:tr>
-      <w:tr>
         <w:tc>
           <w:tcPr>
             <w:tcW w:w="2155" w:type="dxa"/>
@@ -2310,10 +2267,10 @@
                 <w:noProof/>
               </w:rPr>
               <w:drawing>
-                <wp:inline distT="0" distB="0" distL="0" distR="0" wp14:anchorId="502A13DA" wp14:editId="4AFFE591">
-                  <wp:extent cx="1228299" cy="838769"/>
-                  <wp:effectExtent l="0" t="0" r="0" b="0"/>
-                  <wp:docPr id="24" name="Picture 24"/>
+                <wp:inline distT="0" distB="0" distL="0" distR="0" wp14:anchorId="6D985A5A" wp14:editId="3C166D87">
+                  <wp:extent cx="1187355" cy="810810"/>
+                  <wp:effectExtent l="0" t="0" r="0" b="8890"/>
+                  <wp:docPr id="23" name="Picture 23"/>
                   <wp:cNvGraphicFramePr>
                     <a:graphicFrameLocks xmlns:a="http://schemas.openxmlformats.org/drawingml/2006/main" noChangeAspect="1"/>
                   </wp:cNvGraphicFramePr>
@@ -2333,7 +2290,7 @@
                         <pic:spPr>
                           <a:xfrm>
                             <a:off x="0" y="0"/>
-                            <a:ext cx="1246328" cy="851080"/>
+                            <a:ext cx="1202660" cy="821261"/>
                           </a:xfrm>
                           <a:prstGeom prst="rect">
                             <a:avLst/>
@@ -2347,6 +2304,8 @@
             </w:r>
           </w:p>
         </w:tc>
+      </w:tr>
+      <w:tr>
         <w:tc>
           <w:tcPr>
             <w:tcW w:w="2155" w:type="dxa"/>
@@ -2363,10 +2322,10 @@
                 <w:noProof/>
               </w:rPr>
               <w:drawing>
-                <wp:inline distT="0" distB="0" distL="0" distR="0" wp14:anchorId="27547C15" wp14:editId="5D8F8483">
-                  <wp:extent cx="1132764" cy="773531"/>
-                  <wp:effectExtent l="0" t="0" r="0" b="7620"/>
-                  <wp:docPr id="25" name="Picture 25"/>
+                <wp:inline distT="0" distB="0" distL="0" distR="0" wp14:anchorId="502A13DA" wp14:editId="4AFFE591">
+                  <wp:extent cx="1228299" cy="838769"/>
+                  <wp:effectExtent l="0" t="0" r="0" b="0"/>
+                  <wp:docPr id="24" name="Picture 24"/>
                   <wp:cNvGraphicFramePr>
                     <a:graphicFrameLocks xmlns:a="http://schemas.openxmlformats.org/drawingml/2006/main" noChangeAspect="1"/>
                   </wp:cNvGraphicFramePr>
@@ -2386,7 +2345,7 @@
                         <pic:spPr>
                           <a:xfrm>
                             <a:off x="0" y="0"/>
-                            <a:ext cx="1144600" cy="781613"/>
+                            <a:ext cx="1246328" cy="851080"/>
                           </a:xfrm>
                           <a:prstGeom prst="rect">
                             <a:avLst/>
@@ -2400,16 +2359,12 @@
             </w:r>
           </w:p>
         </w:tc>
-      </w:tr>
-      <w:tr>
-        <w:tc>
-          <w:tcPr>
-            <w:tcW w:w="4310" w:type="dxa"/>
-            <w:gridSpan w:val="2"/>
-          </w:tcPr>
-          <w:p>
-            <w:pPr>
-              <w:keepNext/>
+        <w:tc>
+          <w:tcPr>
+            <w:tcW w:w="2155" w:type="dxa"/>
+          </w:tcPr>
+          <w:p>
+            <w:pPr>
               <w:jc w:val="both"/>
               <w:rPr>
                 <w:noProof/>
@@ -2420,10 +2375,10 @@
                 <w:noProof/>
               </w:rPr>
               <w:drawing>
-                <wp:inline distT="0" distB="0" distL="0" distR="0" wp14:anchorId="6C72801E" wp14:editId="7FA9FE93">
-                  <wp:extent cx="2514600" cy="1504950"/>
-                  <wp:effectExtent l="0" t="0" r="0" b="0"/>
-                  <wp:docPr id="26" name="Picture 26"/>
+                <wp:inline distT="0" distB="0" distL="0" distR="0" wp14:anchorId="27547C15" wp14:editId="5D8F8483">
+                  <wp:extent cx="1132764" cy="773531"/>
+                  <wp:effectExtent l="0" t="0" r="0" b="7620"/>
+                  <wp:docPr id="25" name="Picture 25"/>
                   <wp:cNvGraphicFramePr>
                     <a:graphicFrameLocks xmlns:a="http://schemas.openxmlformats.org/drawingml/2006/main" noChangeAspect="1"/>
                   </wp:cNvGraphicFramePr>
@@ -2443,6 +2398,64 @@
                         <pic:spPr>
                           <a:xfrm>
                             <a:off x="0" y="0"/>
+                            <a:ext cx="1144600" cy="781613"/>
+                          </a:xfrm>
+                          <a:prstGeom prst="rect">
+                            <a:avLst/>
+                          </a:prstGeom>
+                        </pic:spPr>
+                      </pic:pic>
+                    </a:graphicData>
+                  </a:graphic>
+                </wp:inline>
+              </w:drawing>
+            </w:r>
+          </w:p>
+        </w:tc>
+      </w:tr>
+      <w:tr>
+        <w:tc>
+          <w:tcPr>
+            <w:tcW w:w="4310" w:type="dxa"/>
+            <w:gridSpan w:val="2"/>
+          </w:tcPr>
+          <w:p>
+            <w:pPr>
+              <w:keepNext/>
+              <w:jc w:val="both"/>
+              <w:rPr>
+                <w:noProof/>
+              </w:rPr>
+            </w:pPr>
+            <w:r>
+              <w:rPr>
+                <w:noProof/>
+              </w:rPr>
+              <w:lastRenderedPageBreak/>
+              <w:drawing>
+                <wp:inline distT="0" distB="0" distL="0" distR="0" wp14:anchorId="6C72801E" wp14:editId="7FA9FE93">
+                  <wp:extent cx="2514600" cy="1504950"/>
+                  <wp:effectExtent l="0" t="0" r="0" b="0"/>
+                  <wp:docPr id="26" name="Picture 26"/>
+                  <wp:cNvGraphicFramePr>
+                    <a:graphicFrameLocks xmlns:a="http://schemas.openxmlformats.org/drawingml/2006/main" noChangeAspect="1"/>
+                  </wp:cNvGraphicFramePr>
+                  <a:graphic xmlns:a="http://schemas.openxmlformats.org/drawingml/2006/main">
+                    <a:graphicData uri="http://schemas.openxmlformats.org/drawingml/2006/picture">
+                      <pic:pic xmlns:pic="http://schemas.openxmlformats.org/drawingml/2006/picture">
+                        <pic:nvPicPr>
+                          <pic:cNvPr id="1" name=""/>
+                          <pic:cNvPicPr/>
+                        </pic:nvPicPr>
+                        <pic:blipFill>
+                          <a:blip r:embed="rId15"/>
+                          <a:stretch>
+                            <a:fillRect/>
+                          </a:stretch>
+                        </pic:blipFill>
+                        <pic:spPr>
+                          <a:xfrm>
+                            <a:off x="0" y="0"/>
                             <a:ext cx="2566536" cy="1536033"/>
                           </a:xfrm>
                           <a:prstGeom prst="rect">
@@ -2471,27 +2484,14 @@
         <w:br/>
         <w:t xml:space="preserve">Figure </w:t>
       </w:r>
-      <w:r>
-        <w:fldChar w:fldCharType="begin"/>
-      </w:r>
-      <w:r>
-        <w:instrText xml:space="preserve"> SEQ Figure \* ARABIC </w:instrText>
-      </w:r>
-      <w:r>
-        <w:fldChar w:fldCharType="separate"/>
-      </w:r>
-      <w:r>
-        <w:rPr>
-          <w:noProof/>
-        </w:rPr>
-        <w:t>3</w:t>
-      </w:r>
-      <w:r>
-        <w:rPr>
-          <w:noProof/>
-        </w:rPr>
-        <w:fldChar w:fldCharType="end"/>
-      </w:r>
+      <w:fldSimple w:instr=" SEQ Figure \* ARABIC ">
+        <w:r>
+          <w:rPr>
+            <w:noProof/>
+          </w:rPr>
+          <w:t>3</w:t>
+        </w:r>
+      </w:fldSimple>
       <w:r>
         <w:t xml:space="preserve"> : Swarm Plot Analysis</w:t>
       </w:r>
@@ -2586,14 +2586,7 @@
         <w:rPr>
           <w:color w:val="92D050"/>
         </w:rPr>
-        <w:t xml:space="preserve"> </w:t>
-      </w:r>
-      <w:r>
-        <w:rPr>
-          <w:color w:val="92D050"/>
-        </w:rPr>
-        <w:lastRenderedPageBreak/>
-        <w:t xml:space="preserve">subsequently </w:t>
+        <w:t xml:space="preserve"> subsequently </w:t>
       </w:r>
       <w:r>
         <w:rPr>
@@ -2695,10 +2688,7 @@
         <w:t xml:space="preserve"> and </w:t>
       </w:r>
       <w:r>
-        <w:t>simultaneously</w:t>
-      </w:r>
-      <w:r>
-        <w:t xml:space="preserve"> </w:t>
+        <w:t xml:space="preserve">simultaneously </w:t>
       </w:r>
       <w:r>
         <w:t>increasing the concentration of the test set</w:t>
@@ -2707,10 +2697,7 @@
         <w:t>.</w:t>
       </w:r>
       <w:r>
-        <w:t xml:space="preserve"> </w:t>
-      </w:r>
-      <w:r>
-        <w:t>In</w:t>
+        <w:t xml:space="preserve"> In</w:t>
       </w:r>
       <w:r>
         <w:t xml:space="preserve"> addition, for</w:t>
@@ -4703,30 +4690,18 @@
         <w:jc w:val="center"/>
       </w:pPr>
       <w:r>
+        <w:lastRenderedPageBreak/>
         <w:br/>
         <w:t xml:space="preserve">Table </w:t>
       </w:r>
-      <w:r>
-        <w:fldChar w:fldCharType="begin"/>
-      </w:r>
-      <w:r>
-        <w:instrText xml:space="preserve"> SEQ Table \* ARABIC </w:instrText>
-      </w:r>
-      <w:r>
-        <w:fldChar w:fldCharType="separate"/>
-      </w:r>
-      <w:r>
-        <w:rPr>
-          <w:noProof/>
-        </w:rPr>
-        <w:t>2</w:t>
-      </w:r>
-      <w:r>
-        <w:rPr>
-          <w:noProof/>
-        </w:rPr>
-        <w:fldChar w:fldCharType="end"/>
-      </w:r>
+      <w:fldSimple w:instr=" SEQ Table \* ARABIC ">
+        <w:r>
+          <w:rPr>
+            <w:noProof/>
+          </w:rPr>
+          <w:t>2</w:t>
+        </w:r>
+      </w:fldSimple>
       <w:r>
         <w:t xml:space="preserve"> : </w:t>
       </w:r>
@@ -5033,27 +5008,14 @@
         <w:br/>
         <w:t xml:space="preserve">Table </w:t>
       </w:r>
-      <w:r>
-        <w:fldChar w:fldCharType="begin"/>
-      </w:r>
-      <w:r>
-        <w:instrText xml:space="preserve"> SEQ Table \* ARABIC </w:instrText>
-      </w:r>
-      <w:r>
-        <w:fldChar w:fldCharType="separate"/>
-      </w:r>
-      <w:r>
-        <w:rPr>
-          <w:noProof/>
-        </w:rPr>
-        <w:t>3</w:t>
-      </w:r>
-      <w:r>
-        <w:rPr>
-          <w:noProof/>
-        </w:rPr>
-        <w:fldChar w:fldCharType="end"/>
-      </w:r>
+      <w:fldSimple w:instr=" SEQ Table \* ARABIC ">
+        <w:r>
+          <w:rPr>
+            <w:noProof/>
+          </w:rPr>
+          <w:t>3</w:t>
+        </w:r>
+      </w:fldSimple>
       <w:r>
         <w:t xml:space="preserve"> : List of </w:t>
       </w:r>
@@ -5068,7 +5030,6 @@
         <w:jc w:val="both"/>
       </w:pPr>
       <w:r>
-        <w:lastRenderedPageBreak/>
         <w:t xml:space="preserve">In this case as well, the neural network was trained with steadily decreasing training set concentration and subsequently its predictive power was tested on </w:t>
       </w:r>
       <w:r>
@@ -6205,27 +6166,14 @@
         <w:br/>
         <w:t xml:space="preserve">Table </w:t>
       </w:r>
-      <w:r>
-        <w:fldChar w:fldCharType="begin"/>
-      </w:r>
-      <w:r>
-        <w:instrText xml:space="preserve"> SEQ Table \* ARABIC </w:instrText>
-      </w:r>
-      <w:r>
-        <w:fldChar w:fldCharType="separate"/>
-      </w:r>
-      <w:r>
-        <w:rPr>
-          <w:noProof/>
-        </w:rPr>
-        <w:t>4</w:t>
-      </w:r>
-      <w:r>
-        <w:rPr>
-          <w:noProof/>
-        </w:rPr>
-        <w:fldChar w:fldCharType="end"/>
-      </w:r>
+      <w:fldSimple w:instr=" SEQ Table \* ARABIC ">
+        <w:r>
+          <w:rPr>
+            <w:noProof/>
+          </w:rPr>
+          <w:t>4</w:t>
+        </w:r>
+      </w:fldSimple>
       <w:r>
         <w:t xml:space="preserve"> : </w:t>
       </w:r>

</xml_diff>